<commit_message>
Changed mission to ask for aeroplane to add to confusion!
</commit_message>
<xml_diff>
--- a/20190219_problem_solving_with_LEGO/LEGO missions.docx
+++ b/20190219_problem_solving_with_LEGO/LEGO missions.docx
@@ -138,7 +138,7 @@
         <w:rPr>
           <w:rtl w:val="0"/>
         </w:rPr>
-        <w:t>Introductory slide is shown explaining that the LEGO is to be used to build a vehicle go given their given specification. Groups are given a set of LEGO each and 5 - 10 minutes to meet their specification.</w:t>
+        <w:t>Introductory slide is shown explaining that the LEGO is to be used to build a vehicle given their specification. Groups are given a set of LEGO each and 5 - 10 minutes to meet their specification.</w:t>
       </w:r>
     </w:p>
     <w:p>
@@ -252,14 +252,70 @@
         <w:rPr>
           <w:rtl w:val="0"/>
         </w:rPr>
+        <w:t>…”</w:t>
+      </w:r>
+    </w:p>
+    <w:p>
+      <w:pPr>
+        <w:pStyle w:val="Bulleted list"/>
+        <w:numPr>
+          <w:ilvl w:val="0"/>
+          <w:numId w:val="2"/>
+        </w:numPr>
+        <w:bidi w:val="0"/>
+      </w:pPr>
+      <w:r>
+        <w:rPr>
+          <w:rtl w:val="0"/>
+        </w:rPr>
+        <w:t>Distracting?</w:t>
+      </w:r>
+    </w:p>
+    <w:p>
+      <w:pPr>
+        <w:pStyle w:val="Bulleted list"/>
+        <w:numPr>
+          <w:ilvl w:val="1"/>
+          <w:numId w:val="2"/>
+        </w:numPr>
+        <w:bidi w:val="0"/>
+      </w:pPr>
+      <w:r>
+        <w:rPr>
+          <w:rtl w:val="0"/>
+        </w:rPr>
+        <w:t>What they</w:t>
+      </w:r>
+      <w:r>
+        <w:rPr>
+          <w:rtl w:val="0"/>
+        </w:rPr>
+        <w:t>’</w:t>
+      </w:r>
+      <w:r>
+        <w:rPr>
+          <w:rtl w:val="0"/>
+        </w:rPr>
+        <w:t>d like vs what they</w:t>
+      </w:r>
+      <w:r>
+        <w:rPr>
+          <w:rtl w:val="0"/>
+        </w:rPr>
+        <w:t>’</w:t>
+      </w:r>
+      <w:r>
+        <w:rPr>
+          <w:rtl w:val="0"/>
+        </w:rPr>
+        <w:t>d need</w:t>
+      </w:r>
+      <w:r>
+        <w:rPr>
+          <w:rtl w:val="0"/>
+        </w:rPr>
         <w:t>…</w:t>
       </w:r>
-      <w:r>
-        <w:rPr>
-          <w:rtl w:val="0"/>
-        </w:rPr>
-        <w:t>"</w:t>
-      </w:r>
     </w:p>
     <w:p>
       <w:pPr>
@@ -378,6 +434,22 @@
         <w:rPr>
           <w:rtl w:val="0"/>
         </w:rPr>
+        <w:t>What did the customer actually need vs what they thought they wanted?</w:t>
+      </w:r>
+    </w:p>
+    <w:p>
+      <w:pPr>
+        <w:pStyle w:val="Bulleted list"/>
+        <w:numPr>
+          <w:ilvl w:val="0"/>
+          <w:numId w:val="2"/>
+        </w:numPr>
+        <w:bidi w:val="0"/>
+      </w:pPr>
+      <w:r>
+        <w:rPr>
+          <w:rtl w:val="0"/>
+        </w:rPr>
         <w:t>Can you prove you met the brief?</w:t>
       </w:r>
     </w:p>
@@ -473,6 +545,24 @@
           <w:rtl w:val="0"/>
         </w:rPr>
         <w:t>The groups have to use their vehicles to transport various items across a route. Vehicles must be land based. There are various challenges - bridges, tight areas, winding roads, etc. It is a 15 hour journey across the entire map.</w:t>
+      </w:r>
+    </w:p>
+    <w:p>
+      <w:pPr>
+        <w:pStyle w:val="Body"/>
+        <w:bidi w:val="0"/>
+      </w:pPr>
+      <w:r>
+        <w:rPr>
+          <w:rtl w:val="0"/>
+        </w:rPr>
+        <w:t>This is what the customer actually needs vs what they may want</w:t>
+      </w:r>
+      <w:r>
+        <w:rPr>
+          <w:rtl w:val="0"/>
+        </w:rPr>
+        <w:t>…</w:t>
       </w:r>
     </w:p>
     <w:p>
@@ -2500,6 +2590,18 @@
         </w:rPr>
         <w:t>Car and lorry parts with a tow-bar</w:t>
       </w:r>
+      <w:r>
+        <w:rPr>
+          <w:rtl w:val="0"/>
+        </w:rPr>
+        <w:t xml:space="preserve">… </w:t>
+      </w:r>
+      <w:r>
+        <w:rPr>
+          <w:rtl w:val="0"/>
+        </w:rPr>
+        <w:t>and parts for an aeroplane</w:t>
+      </w:r>
     </w:p>
     <w:p>
       <w:pPr>
@@ -3340,7 +3442,19 @@
         <w:rPr>
           <w:rtl w:val="0"/>
         </w:rPr>
-        <w:t>Build a vehicle that can tow</w:t>
+        <w:t>I need a vehicle - I</w:t>
+      </w:r>
+      <w:r>
+        <w:rPr>
+          <w:rtl w:val="0"/>
+        </w:rPr>
+        <w:t>’</w:t>
+      </w:r>
+      <w:r>
+        <w:rPr>
+          <w:rtl w:val="0"/>
+        </w:rPr>
+        <w:t>d love one that can fly</w:t>
       </w:r>
     </w:p>
     <w:sectPr>

</xml_diff>